<commit_message>
Update Template 2 - Usecase content
</commit_message>
<xml_diff>
--- a/Template#2-PhanTichThietKe.docx
+++ b/Template#2-PhanTichThietKe.docx
@@ -2518,28 +2518,20 @@
       <w:pPr>
         <w:pStyle w:val="u1"/>
       </w:pPr>
-      <w:bookmarkStart w:id="3" w:name="_Toc200432499"/>
-      <w:bookmarkStart w:id="4" w:name="_Toc200745092"/>
+      <w:bookmarkStart w:id="3" w:name="_Toc200745092"/>
       <w:r>
-        <w:rPr>
-          <w:noProof/>
-          <w:sz w:val="26"/>
-          <w:szCs w:val="26"/>
-        </w:rPr>
         <w:lastRenderedPageBreak/>
+        <w:t>Sơ đồ use case</w:t>
+      </w:r>
+      <w:bookmarkEnd w:id="3"/>
+    </w:p>
+    <w:p>
+      <w:r>
         <w:drawing>
-          <wp:anchor distT="0" distB="0" distL="114300" distR="114300" simplePos="0" relativeHeight="251663872" behindDoc="1" locked="0" layoutInCell="1" allowOverlap="1" wp14:anchorId="4B97D302" wp14:editId="03CD4A22">
-            <wp:simplePos x="0" y="0"/>
-            <wp:positionH relativeFrom="margin">
-              <wp:align>left</wp:align>
-            </wp:positionH>
-            <wp:positionV relativeFrom="paragraph">
-              <wp:posOffset>702234</wp:posOffset>
-            </wp:positionV>
-            <wp:extent cx="5763895" cy="3955415"/>
-            <wp:effectExtent l="0" t="0" r="8255" b="6985"/>
-            <wp:wrapTopAndBottom/>
-            <wp:docPr id="3" name="Picture 3" descr="Ảnh có chứa văn bản, biểu đồ, ảnh chụp màn hình, vòng tròn&#10;&#10;Nội dung do AI tạo ra có thể không chính xác."/>
+          <wp:inline distT="0" distB="0" distL="0" distR="0" wp14:anchorId="56D9704E" wp14:editId="56B034B6">
+            <wp:extent cx="6400800" cy="4255770"/>
+            <wp:effectExtent l="0" t="0" r="0" b="0"/>
+            <wp:docPr id="46602465" name="Hình ảnh 1" descr="Ảnh có chứa văn bản, biểu đồ, vòng tròn, ảnh chụp màn hình&#10;&#10;Nội dung do AI tạo ra có thể không chính xác."/>
             <wp:cNvGraphicFramePr>
               <a:graphicFrameLocks xmlns:a="http://schemas.openxmlformats.org/drawingml/2006/main" noChangeAspect="1"/>
             </wp:cNvGraphicFramePr>
@@ -2547,17 +2539,11 @@
               <a:graphicData uri="http://schemas.openxmlformats.org/drawingml/2006/picture">
                 <pic:pic xmlns:pic="http://schemas.openxmlformats.org/drawingml/2006/picture">
                   <pic:nvPicPr>
-                    <pic:cNvPr id="3" name="Picture 3" descr="Ảnh có chứa văn bản, biểu đồ, ảnh chụp màn hình, vòng tròn&#10;&#10;Nội dung do AI tạo ra có thể không chính xác."/>
+                    <pic:cNvPr id="46602465" name="Hình ảnh 1" descr="Ảnh có chứa văn bản, biểu đồ, vòng tròn, ảnh chụp màn hình&#10;&#10;Nội dung do AI tạo ra có thể không chính xác."/>
                     <pic:cNvPicPr/>
                   </pic:nvPicPr>
                   <pic:blipFill>
-                    <a:blip r:embed="rId14">
-                      <a:extLst>
-                        <a:ext uri="{28A0092B-C50C-407E-A947-70E740481C1C}">
-                          <a14:useLocalDpi xmlns:a14="http://schemas.microsoft.com/office/drawing/2010/main" val="0"/>
-                        </a:ext>
-                      </a:extLst>
-                    </a:blip>
+                    <a:blip r:embed="rId14"/>
                     <a:stretch>
                       <a:fillRect/>
                     </a:stretch>
@@ -2565,7 +2551,7 @@
                   <pic:spPr>
                     <a:xfrm>
                       <a:off x="0" y="0"/>
-                      <a:ext cx="5763895" cy="3955415"/>
+                      <a:ext cx="6400800" cy="4255770"/>
                     </a:xfrm>
                     <a:prstGeom prst="rect">
                       <a:avLst/>
@@ -2574,20 +2560,9 @@
                 </pic:pic>
               </a:graphicData>
             </a:graphic>
-            <wp14:sizeRelH relativeFrom="margin">
-              <wp14:pctWidth>0</wp14:pctWidth>
-            </wp14:sizeRelH>
-            <wp14:sizeRelV relativeFrom="margin">
-              <wp14:pctHeight>0</wp14:pctHeight>
-            </wp14:sizeRelV>
-          </wp:anchor>
+          </wp:inline>
         </w:drawing>
       </w:r>
-      <w:bookmarkEnd w:id="3"/>
-      <w:r>
-        <w:t>Sơ đồ use case</w:t>
-      </w:r>
-      <w:bookmarkEnd w:id="4"/>
     </w:p>
     <w:p>
       <w:pPr>
@@ -2605,7 +2580,7 @@
       <w:pPr>
         <w:pStyle w:val="u1"/>
       </w:pPr>
-      <w:bookmarkStart w:id="5" w:name="_Toc200745093"/>
+      <w:bookmarkStart w:id="4" w:name="_Toc200745093"/>
       <w:r>
         <w:rPr>
           <w:b w:val="0"/>
@@ -2679,7 +2654,7 @@
       <w:r>
         <w:t>(Class Diagram)</w:t>
       </w:r>
-      <w:bookmarkEnd w:id="5"/>
+      <w:bookmarkEnd w:id="4"/>
     </w:p>
     <w:p/>
     <w:p>
@@ -2707,12 +2682,12 @@
       <w:pPr>
         <w:pStyle w:val="u1"/>
       </w:pPr>
-      <w:bookmarkStart w:id="6" w:name="_Toc200745094"/>
+      <w:bookmarkStart w:id="5" w:name="_Toc200745094"/>
       <w:r>
         <w:lastRenderedPageBreak/>
         <w:t>Thiết kế kiến trúc</w:t>
       </w:r>
-      <w:bookmarkEnd w:id="6"/>
+      <w:bookmarkEnd w:id="5"/>
     </w:p>
     <w:p>
       <w:pPr>
@@ -2856,12 +2831,12 @@
           <w:szCs w:val="26"/>
         </w:rPr>
       </w:pPr>
-      <w:bookmarkStart w:id="7" w:name="_Toc200432502"/>
-      <w:bookmarkStart w:id="8" w:name="_Toc200745079"/>
-      <w:bookmarkStart w:id="9" w:name="_Toc200745095"/>
+      <w:bookmarkStart w:id="6" w:name="_Toc200432502"/>
+      <w:bookmarkStart w:id="7" w:name="_Toc200745079"/>
+      <w:bookmarkStart w:id="8" w:name="_Toc200745095"/>
+      <w:bookmarkEnd w:id="6"/>
       <w:bookmarkEnd w:id="7"/>
       <w:bookmarkEnd w:id="8"/>
-      <w:bookmarkEnd w:id="9"/>
     </w:p>
     <w:p>
       <w:pPr>
@@ -2883,12 +2858,12 @@
           <w:szCs w:val="26"/>
         </w:rPr>
       </w:pPr>
-      <w:bookmarkStart w:id="10" w:name="_Toc200432503"/>
-      <w:bookmarkStart w:id="11" w:name="_Toc200745080"/>
-      <w:bookmarkStart w:id="12" w:name="_Toc200745096"/>
+      <w:bookmarkStart w:id="9" w:name="_Toc200432503"/>
+      <w:bookmarkStart w:id="10" w:name="_Toc200745080"/>
+      <w:bookmarkStart w:id="11" w:name="_Toc200745096"/>
+      <w:bookmarkEnd w:id="9"/>
       <w:bookmarkEnd w:id="10"/>
       <w:bookmarkEnd w:id="11"/>
-      <w:bookmarkEnd w:id="12"/>
     </w:p>
     <w:p>
       <w:pPr>
@@ -2907,7 +2882,7 @@
         </w:rPr>
         <w:t xml:space="preserve"> </w:t>
       </w:r>
-      <w:bookmarkStart w:id="13" w:name="_Toc200745097"/>
+      <w:bookmarkStart w:id="12" w:name="_Toc200745097"/>
       <w:r>
         <w:rPr>
           <w:rFonts w:eastAsia="Times New Roman"/>
@@ -2920,7 +2895,7 @@
         </w:rPr>
         <w:t xml:space="preserve"> trúc Client-Server (Multi-Tier)</w:t>
       </w:r>
-      <w:bookmarkEnd w:id="13"/>
+      <w:bookmarkEnd w:id="12"/>
     </w:p>
     <w:p>
       <w:pPr>
@@ -3052,7 +3027,7 @@
         </w:rPr>
         <w:t xml:space="preserve"> </w:t>
       </w:r>
-      <w:bookmarkStart w:id="14" w:name="_Toc200745098"/>
+      <w:bookmarkStart w:id="13" w:name="_Toc200745098"/>
       <w:r>
         <w:rPr>
           <w:rFonts w:ascii="Times New Roman" w:eastAsia="Times New Roman" w:hAnsi="Times New Roman" w:cs="Times New Roman"/>
@@ -3080,7 +3055,7 @@
         </w:rPr>
         <w:t xml:space="preserve"> kế (Design Pattern)</w:t>
       </w:r>
-      <w:bookmarkEnd w:id="14"/>
+      <w:bookmarkEnd w:id="13"/>
     </w:p>
     <w:p>
       <w:pPr>
@@ -3270,7 +3245,7 @@
           <w:szCs w:val="26"/>
         </w:rPr>
       </w:pPr>
-      <w:bookmarkStart w:id="15" w:name="_Toc200745099"/>
+      <w:bookmarkStart w:id="14" w:name="_Toc200745099"/>
       <w:r>
         <w:rPr>
           <w:rFonts w:ascii="Times New Roman" w:eastAsia="Times New Roman" w:hAnsi="Times New Roman" w:cs="Times New Roman"/>
@@ -3285,7 +3260,7 @@
         </w:rPr>
         <w:t xml:space="preserve"> chế mở rộng động (Plug-in/Module)</w:t>
       </w:r>
-      <w:bookmarkEnd w:id="15"/>
+      <w:bookmarkEnd w:id="14"/>
     </w:p>
     <w:p>
       <w:pPr>
@@ -3439,7 +3414,7 @@
         <w:lastRenderedPageBreak/>
         <w:t xml:space="preserve"> </w:t>
       </w:r>
-      <w:bookmarkStart w:id="16" w:name="_Toc200745100"/>
+      <w:bookmarkStart w:id="15" w:name="_Toc200745100"/>
       <w:r>
         <w:rPr>
           <w:rFonts w:ascii="Times New Roman" w:eastAsia="Times New Roman" w:hAnsi="Times New Roman" w:cs="Times New Roman"/>
@@ -3447,7 +3422,7 @@
         </w:rPr>
         <w:t>Ưu điểm nổi bật</w:t>
       </w:r>
-      <w:bookmarkEnd w:id="16"/>
+      <w:bookmarkEnd w:id="15"/>
     </w:p>
     <w:p>
       <w:pPr>
@@ -3705,12 +3680,12 @@
       <w:pPr>
         <w:pStyle w:val="u1"/>
       </w:pPr>
-      <w:bookmarkStart w:id="17" w:name="_Toc200745101"/>
+      <w:bookmarkStart w:id="16" w:name="_Toc200745101"/>
       <w:r>
         <w:lastRenderedPageBreak/>
         <w:t>Thiết kế dữ liệu</w:t>
       </w:r>
-      <w:bookmarkEnd w:id="17"/>
+      <w:bookmarkEnd w:id="16"/>
     </w:p>
     <w:p>
       <w:pPr>
@@ -3883,11 +3858,11 @@
           <w:b w:val="0"/>
         </w:rPr>
       </w:pPr>
-      <w:bookmarkStart w:id="18" w:name="_Toc200745102"/>
+      <w:bookmarkStart w:id="17" w:name="_Toc200745102"/>
       <w:r>
         <w:t>Bảng users</w:t>
       </w:r>
-      <w:bookmarkEnd w:id="18"/>
+      <w:bookmarkEnd w:id="17"/>
     </w:p>
     <w:tbl>
       <w:tblPr>
@@ -4337,11 +4312,11 @@
         <w:pStyle w:val="u3"/>
         <w:ind w:left="1170" w:hanging="630"/>
       </w:pPr>
-      <w:bookmarkStart w:id="19" w:name="_Toc200745103"/>
+      <w:bookmarkStart w:id="18" w:name="_Toc200745103"/>
       <w:r>
         <w:t>Bảng historys</w:t>
       </w:r>
-      <w:bookmarkEnd w:id="19"/>
+      <w:bookmarkEnd w:id="18"/>
     </w:p>
     <w:tbl>
       <w:tblPr>
@@ -4742,11 +4717,11 @@
           <w:b w:val="0"/>
         </w:rPr>
       </w:pPr>
-      <w:bookmarkStart w:id="20" w:name="_Toc200745104"/>
+      <w:bookmarkStart w:id="19" w:name="_Toc200745104"/>
       <w:r>
         <w:t>Bảng logs</w:t>
       </w:r>
-      <w:bookmarkEnd w:id="20"/>
+      <w:bookmarkEnd w:id="19"/>
     </w:p>
     <w:tbl>
       <w:tblPr>
@@ -5262,11 +5237,11 @@
           <w:b w:val="0"/>
         </w:rPr>
       </w:pPr>
-      <w:bookmarkStart w:id="21" w:name="_Toc200745105"/>
+      <w:bookmarkStart w:id="20" w:name="_Toc200745105"/>
       <w:r>
         <w:t>Bảng saved_words</w:t>
       </w:r>
-      <w:bookmarkEnd w:id="21"/>
+      <w:bookmarkEnd w:id="20"/>
     </w:p>
     <w:tbl>
       <w:tblPr>
@@ -12033,6 +12008,7 @@
     <w:rsid w:val="0009493C"/>
     <w:rsid w:val="00095FAF"/>
     <w:rsid w:val="000F73A2"/>
+    <w:rsid w:val="0010728C"/>
     <w:rsid w:val="00140CB8"/>
     <w:rsid w:val="001C4D13"/>
     <w:rsid w:val="001E23C3"/>
@@ -12072,6 +12048,7 @@
     <w:rsid w:val="00C05383"/>
     <w:rsid w:val="00C33DB7"/>
     <w:rsid w:val="00C94AAA"/>
+    <w:rsid w:val="00CA531A"/>
     <w:rsid w:val="00D15AB5"/>
     <w:rsid w:val="00D73183"/>
     <w:rsid w:val="00DB34F6"/>

</xml_diff>